<commit_message>
publish wsafeapp in web hosting smartasp.net +
</commit_message>
<xml_diff>
--- a/WSafe/WSafe.Web/SG-SST/2023/1. PLANEAR/1.1.1/Acta nombramiento Resp del sist.docx
+++ b/WSafe/WSafe.Web/SG-SST/2023/1. PLANEAR/1.1.1/Acta nombramiento Resp del sist.docx
@@ -189,16 +189,14 @@
         </w:rPr>
         <w:t xml:space="preserve"> </w:t>
       </w:r>
-      <w:proofErr w:type="spellStart"/>
-      <w:r>
-        <w:rPr>
-          <w:rFonts w:asciiTheme="minorHAnsi" w:hAnsiTheme="minorHAnsi" w:cstheme="minorHAnsi"/>
-          <w:sz w:val="24"/>
-          <w:szCs w:val="24"/>
-        </w:rPr>
-        <w:t>xxxxxxxx</w:t>
-      </w:r>
-      <w:proofErr w:type="spellEnd"/>
+      <w:r>
+        <w:rPr>
+          <w:rFonts w:asciiTheme="minorHAnsi" w:hAnsiTheme="minorHAnsi" w:cstheme="minorHAnsi"/>
+          <w:sz w:val="24"/>
+          <w:szCs w:val="24"/>
+        </w:rPr>
+        <w:t>71579</w:t>
+      </w:r>
       <w:r>
         <w:rPr>
           <w:rFonts w:asciiTheme="minorHAnsi" w:hAnsiTheme="minorHAnsi" w:cstheme="minorHAnsi"/>
@@ -223,17 +221,14 @@
         </w:rPr>
         <w:t xml:space="preserve"> </w:t>
       </w:r>
-      <w:proofErr w:type="spellStart"/>
-      <w:r>
-        <w:rPr>
-          <w:rFonts w:asciiTheme="minorHAnsi" w:hAnsiTheme="minorHAnsi" w:cstheme="minorHAnsi"/>
-          <w:sz w:val="24"/>
-          <w:szCs w:val="24"/>
-          <w:u w:val="single"/>
-        </w:rPr>
-        <w:t>xxxxxxxxxx</w:t>
-      </w:r>
-      <w:proofErr w:type="spellEnd"/>
+      <w:r>
+        <w:rPr>
+          <w:rFonts w:asciiTheme="minorHAnsi" w:hAnsiTheme="minorHAnsi" w:cstheme="minorHAnsi"/>
+          <w:sz w:val="24"/>
+          <w:szCs w:val="24"/>
+        </w:rPr>
+        <w:t>Postobón SAS</w:t>
+      </w:r>
       <w:r>
         <w:rPr>
           <w:rFonts w:asciiTheme="minorHAnsi" w:hAnsiTheme="minorHAnsi" w:cstheme="minorHAnsi"/>
@@ -521,7 +516,16 @@
           <w:szCs w:val="24"/>
           <w:u w:val="single"/>
         </w:rPr>
-        <w:t>07</w:t>
+        <w:t>0</w:t>
+      </w:r>
+      <w:r>
+        <w:rPr>
+          <w:rFonts w:asciiTheme="minorHAnsi" w:hAnsiTheme="minorHAnsi" w:cstheme="minorHAnsi"/>
+          <w:sz w:val="24"/>
+          <w:szCs w:val="24"/>
+          <w:u w:val="single"/>
+        </w:rPr>
+        <w:t>1</w:t>
       </w:r>
       <w:r>
         <w:rPr>
@@ -547,7 +551,14 @@
         </w:rPr>
         <w:t xml:space="preserve"> del mes de </w:t>
       </w:r>
-      <w:proofErr w:type="spellStart"/>
+      <w:r>
+        <w:rPr>
+          <w:rFonts w:asciiTheme="minorHAnsi" w:hAnsiTheme="minorHAnsi" w:cstheme="minorHAnsi"/>
+          <w:sz w:val="24"/>
+          <w:szCs w:val="24"/>
+        </w:rPr>
+        <w:t>MARZO</w:t>
+      </w:r>
       <w:r>
         <w:rPr>
           <w:rFonts w:asciiTheme="minorHAnsi" w:hAnsiTheme="minorHAnsi" w:cstheme="minorHAnsi"/>
@@ -555,16 +566,6 @@
           <w:szCs w:val="24"/>
           <w:u w:val="single"/>
         </w:rPr>
-        <w:t>xxxxxx</w:t>
-      </w:r>
-      <w:proofErr w:type="spellEnd"/>
-      <w:r>
-        <w:rPr>
-          <w:rFonts w:asciiTheme="minorHAnsi" w:hAnsiTheme="minorHAnsi" w:cstheme="minorHAnsi"/>
-          <w:sz w:val="24"/>
-          <w:szCs w:val="24"/>
-          <w:u w:val="single"/>
-        </w:rPr>
         <w:t xml:space="preserve"> </w:t>
       </w:r>
       <w:r>
@@ -591,17 +592,14 @@
         </w:rPr>
         <w:t xml:space="preserve"> </w:t>
       </w:r>
-      <w:proofErr w:type="spellStart"/>
-      <w:r>
-        <w:rPr>
-          <w:rFonts w:asciiTheme="minorHAnsi" w:hAnsiTheme="minorHAnsi" w:cstheme="minorHAnsi"/>
-          <w:sz w:val="24"/>
-          <w:szCs w:val="24"/>
-          <w:u w:val="single"/>
-        </w:rPr>
-        <w:t>xxxx</w:t>
-      </w:r>
-      <w:proofErr w:type="spellEnd"/>
+      <w:r>
+        <w:rPr>
+          <w:rFonts w:asciiTheme="minorHAnsi" w:hAnsiTheme="minorHAnsi" w:cstheme="minorHAnsi"/>
+          <w:sz w:val="24"/>
+          <w:szCs w:val="24"/>
+        </w:rPr>
+        <w:t>2023</w:t>
+      </w:r>
       <w:r>
         <w:rPr>
           <w:rFonts w:asciiTheme="minorHAnsi" w:hAnsiTheme="minorHAnsi" w:cstheme="minorHAnsi"/>
@@ -849,6 +847,46 @@
           <w:szCs w:val="24"/>
         </w:rPr>
       </w:pPr>
+      <w:r>
+        <w:rPr>
+          <w:rFonts w:asciiTheme="minorHAnsi" w:hAnsiTheme="minorHAnsi" w:cstheme="minorHAnsi"/>
+          <w:sz w:val="24"/>
+          <w:szCs w:val="24"/>
+        </w:rPr>
+        <w:t>Francisco Puerta</w:t>
+      </w:r>
+      <w:r>
+        <w:rPr>
+          <w:rFonts w:asciiTheme="minorHAnsi" w:hAnsiTheme="minorHAnsi" w:cstheme="minorHAnsi"/>
+          <w:sz w:val="24"/>
+          <w:szCs w:val="24"/>
+        </w:rPr>
+        <w:tab/>
+      </w:r>
+      <w:r>
+        <w:rPr>
+          <w:rFonts w:asciiTheme="minorHAnsi" w:hAnsiTheme="minorHAnsi" w:cstheme="minorHAnsi"/>
+          <w:sz w:val="24"/>
+          <w:szCs w:val="24"/>
+        </w:rPr>
+        <w:tab/>
+      </w:r>
+      <w:r>
+        <w:rPr>
+          <w:rFonts w:asciiTheme="minorHAnsi" w:hAnsiTheme="minorHAnsi" w:cstheme="minorHAnsi"/>
+          <w:sz w:val="24"/>
+          <w:szCs w:val="24"/>
+        </w:rPr>
+        <w:tab/>
+      </w:r>
+      <w:r>
+        <w:rPr>
+          <w:rFonts w:asciiTheme="minorHAnsi" w:hAnsiTheme="minorHAnsi" w:cstheme="minorHAnsi"/>
+          <w:sz w:val="24"/>
+          <w:szCs w:val="24"/>
+        </w:rPr>
+        <w:t xml:space="preserve">                        </w:t>
+      </w:r>
       <w:proofErr w:type="spellStart"/>
       <w:r>
         <w:rPr>
@@ -858,39 +896,7 @@
         </w:rPr>
         <w:t>Nombre</w:t>
       </w:r>
-      <w:r>
-        <w:rPr>
-          <w:rFonts w:asciiTheme="minorHAnsi" w:hAnsiTheme="minorHAnsi" w:cstheme="minorHAnsi"/>
-          <w:sz w:val="24"/>
-          <w:szCs w:val="24"/>
-        </w:rPr>
-        <w:t>xxxxxx</w:t>
-      </w:r>
       <w:proofErr w:type="spellEnd"/>
-      <w:r>
-        <w:rPr>
-          <w:rFonts w:asciiTheme="minorHAnsi" w:hAnsiTheme="minorHAnsi" w:cstheme="minorHAnsi"/>
-          <w:sz w:val="24"/>
-          <w:szCs w:val="24"/>
-        </w:rPr>
-        <w:tab/>
-      </w:r>
-      <w:r>
-        <w:rPr>
-          <w:rFonts w:asciiTheme="minorHAnsi" w:hAnsiTheme="minorHAnsi" w:cstheme="minorHAnsi"/>
-          <w:sz w:val="24"/>
-          <w:szCs w:val="24"/>
-        </w:rPr>
-        <w:t xml:space="preserve">                        </w:t>
-      </w:r>
-      <w:r>
-        <w:rPr>
-          <w:rFonts w:asciiTheme="minorHAnsi" w:hAnsiTheme="minorHAnsi" w:cstheme="minorHAnsi"/>
-          <w:sz w:val="24"/>
-          <w:szCs w:val="24"/>
-        </w:rPr>
-        <w:t>Nombre</w:t>
-      </w:r>
       <w:r>
         <w:rPr>
           <w:rFonts w:asciiTheme="minorHAnsi" w:hAnsiTheme="minorHAnsi" w:cstheme="minorHAnsi"/>
@@ -1429,7 +1435,7 @@
               <w:sz w:val="22"/>
               <w:lang w:val="es-CO" w:eastAsia="en-US"/>
             </w:rPr>
-            <w:t>15</w:t>
+            <w:t>01</w:t>
           </w:r>
           <w:r>
             <w:rPr>
@@ -1445,7 +1451,15 @@
               <w:sz w:val="22"/>
               <w:lang w:val="es-CO" w:eastAsia="en-US"/>
             </w:rPr>
-            <w:t>02</w:t>
+            <w:t>0</w:t>
+          </w:r>
+          <w:r>
+            <w:rPr>
+              <w:rFonts w:ascii="Calibri" w:eastAsia="Calibri" w:hAnsi="Calibri" w:cs="Calibri"/>
+              <w:sz w:val="22"/>
+              <w:lang w:val="es-CO" w:eastAsia="en-US"/>
+            </w:rPr>
+            <w:t>3</w:t>
           </w:r>
           <w:r>
             <w:rPr>

</xml_diff>

<commit_message>
implemented movimients controller +++
</commit_message>
<xml_diff>
--- a/WSafe/WSafe.Web/SG-SST/2023/1. PLANEAR/1.1.1/Acta nombramiento Resp del sist.docx
+++ b/WSafe/WSafe.Web/SG-SST/2023/1. PLANEAR/1.1.1/Acta nombramiento Resp del sist.docx
@@ -1,6 +1,6 @@
 
 <file path=word/document.xml><?xml version="1.0" encoding="utf-8"?>
-<w:document xmlns:wpc="http://schemas.microsoft.com/office/word/2010/wordprocessingCanvas" xmlns:cx="http://schemas.microsoft.com/office/drawing/2014/chartex" xmlns:cx1="http://schemas.microsoft.com/office/drawing/2015/9/8/chartex" xmlns:cx2="http://schemas.microsoft.com/office/drawing/2015/10/21/chartex" xmlns:cx3="http://schemas.microsoft.com/office/drawing/2016/5/9/chartex" xmlns:cx4="http://schemas.microsoft.com/office/drawing/2016/5/10/chartex" xmlns:cx5="http://schemas.microsoft.com/office/drawing/2016/5/11/chartex" xmlns:cx6="http://schemas.microsoft.com/office/drawing/2016/5/12/chartex" xmlns:cx7="http://schemas.microsoft.com/office/drawing/2016/5/13/chartex" xmlns:cx8="http://schemas.microsoft.com/office/drawing/2016/5/14/chartex" xmlns:mc="http://schemas.openxmlformats.org/markup-compatibility/2006" xmlns:aink="http://schemas.microsoft.com/office/drawing/2016/ink" xmlns:am3d="http://schemas.microsoft.com/office/drawing/2017/model3d" xmlns:o="urn:schemas-microsoft-com:office:office" xmlns:oel="http://schemas.microsoft.com/office/2019/extlst" xmlns:r="http://schemas.openxmlformats.org/officeDocument/2006/relationships" xmlns:m="http://schemas.openxmlformats.org/officeDocument/2006/math" xmlns:v="urn:schemas-microsoft-com:vml" xmlns:wp14="http://schemas.microsoft.com/office/word/2010/wordprocessingDrawing" xmlns:wp="http://schemas.openxmlformats.org/drawingml/2006/wordprocessingDrawing" xmlns:w10="urn:schemas-microsoft-com:office:word" xmlns:w="http://schemas.openxmlformats.org/wordprocessingml/2006/main" xmlns:w14="http://schemas.microsoft.com/office/word/2010/wordml" xmlns:w15="http://schemas.microsoft.com/office/word/2012/wordml" xmlns:w16cex="http://schemas.microsoft.com/office/word/2018/wordml/cex" xmlns:w16cid="http://schemas.microsoft.com/office/word/2016/wordml/cid" xmlns:w16="http://schemas.microsoft.com/office/word/2018/wordml" xmlns:w16sdtdh="http://schemas.microsoft.com/office/word/2020/wordml/sdtdatahash" xmlns:w16se="http://schemas.microsoft.com/office/word/2015/wordml/symex" xmlns:wpg="http://schemas.microsoft.com/office/word/2010/wordprocessingGroup" xmlns:wpi="http://schemas.microsoft.com/office/word/2010/wordprocessingInk" xmlns:wne="http://schemas.microsoft.com/office/word/2006/wordml" xmlns:wps="http://schemas.microsoft.com/office/word/2010/wordprocessingShape" mc:Ignorable="w14 w15 w16se w16cid w16 w16cex w16sdtdh wp14">
+<w:document xmlns:wpc="http://schemas.microsoft.com/office/word/2010/wordprocessingCanvas" xmlns:cx="http://schemas.microsoft.com/office/drawing/2014/chartex" xmlns:cx1="http://schemas.microsoft.com/office/drawing/2015/9/8/chartex" xmlns:cx2="http://schemas.microsoft.com/office/drawing/2015/10/21/chartex" xmlns:cx3="http://schemas.microsoft.com/office/drawing/2016/5/9/chartex" xmlns:cx4="http://schemas.microsoft.com/office/drawing/2016/5/10/chartex" xmlns:cx5="http://schemas.microsoft.com/office/drawing/2016/5/11/chartex" xmlns:cx6="http://schemas.microsoft.com/office/drawing/2016/5/12/chartex" xmlns:cx7="http://schemas.microsoft.com/office/drawing/2016/5/13/chartex" xmlns:cx8="http://schemas.microsoft.com/office/drawing/2016/5/14/chartex" xmlns:mc="http://schemas.openxmlformats.org/markup-compatibility/2006" xmlns:aink="http://schemas.microsoft.com/office/drawing/2016/ink" xmlns:am3d="http://schemas.microsoft.com/office/drawing/2017/model3d" xmlns:o="urn:schemas-microsoft-com:office:office" xmlns:r="http://schemas.openxmlformats.org/officeDocument/2006/relationships" xmlns:m="http://schemas.openxmlformats.org/officeDocument/2006/math" xmlns:v="urn:schemas-microsoft-com:vml" xmlns:wp14="http://schemas.microsoft.com/office/word/2010/wordprocessingDrawing" xmlns:wp="http://schemas.openxmlformats.org/drawingml/2006/wordprocessingDrawing" xmlns:w10="urn:schemas-microsoft-com:office:word" xmlns:w="http://schemas.openxmlformats.org/wordprocessingml/2006/main" xmlns:w14="http://schemas.microsoft.com/office/word/2010/wordml" xmlns:w15="http://schemas.microsoft.com/office/word/2012/wordml" xmlns:w16cex="http://schemas.microsoft.com/office/word/2018/wordml/cex" xmlns:w16cid="http://schemas.microsoft.com/office/word/2016/wordml/cid" xmlns:w16="http://schemas.microsoft.com/office/word/2018/wordml" xmlns:w16sdtdh="http://schemas.microsoft.com/office/word/2020/wordml/sdtdatahash" xmlns:w16se="http://schemas.microsoft.com/office/word/2015/wordml/symex" xmlns:wpg="http://schemas.microsoft.com/office/word/2010/wordprocessingGroup" xmlns:wpi="http://schemas.microsoft.com/office/word/2010/wordprocessingInk" xmlns:wne="http://schemas.microsoft.com/office/word/2006/wordml" xmlns:wps="http://schemas.microsoft.com/office/word/2010/wordprocessingShape" mc:Ignorable="w14 w15 w16se w16cid w16 w16cex w16sdtdh wp14">
   <w:body>
     <w:p>
       <w:pPr>
@@ -93,24 +93,14 @@
         </w:rPr>
         <w:t xml:space="preserve">la Empresa: </w:t>
       </w:r>
-      <w:proofErr w:type="spellStart"/>
-      <w:r>
-        <w:rPr>
-          <w:rFonts w:asciiTheme="minorHAnsi" w:hAnsiTheme="minorHAnsi" w:cstheme="minorHAnsi"/>
-          <w:sz w:val="24"/>
-          <w:szCs w:val="24"/>
-        </w:rPr>
-        <w:t>xxxxxxx</w:t>
-      </w:r>
-      <w:r>
-        <w:rPr>
-          <w:rFonts w:asciiTheme="minorHAnsi" w:hAnsiTheme="minorHAnsi" w:cstheme="minorHAnsi"/>
-          <w:sz w:val="24"/>
-          <w:szCs w:val="24"/>
-        </w:rPr>
-        <w:t>Ha</w:t>
-      </w:r>
-      <w:proofErr w:type="spellEnd"/>
+      <w:r>
+        <w:rPr>
+          <w:rFonts w:asciiTheme="minorHAnsi" w:hAnsiTheme="minorHAnsi" w:cstheme="minorHAnsi"/>
+          <w:sz w:val="24"/>
+          <w:szCs w:val="24"/>
+        </w:rPr>
+        <w:t>Empresa Ejemplo SAS.</w:t>
+      </w:r>
       <w:r>
         <w:rPr>
           <w:rFonts w:asciiTheme="minorHAnsi" w:hAnsiTheme="minorHAnsi" w:cstheme="minorHAnsi"/>
@@ -159,17 +149,14 @@
         </w:rPr>
         <w:t xml:space="preserve">uridad y Salud en el Trabajo a: </w:t>
       </w:r>
-      <w:proofErr w:type="spellStart"/>
-      <w:r>
-        <w:rPr>
-          <w:rFonts w:asciiTheme="minorHAnsi" w:hAnsiTheme="minorHAnsi" w:cstheme="minorHAnsi"/>
-          <w:b/>
-          <w:sz w:val="24"/>
-          <w:szCs w:val="24"/>
-        </w:rPr>
-        <w:t>xxxxxxxxx</w:t>
-      </w:r>
-      <w:proofErr w:type="spellEnd"/>
+      <w:r>
+        <w:rPr>
+          <w:rFonts w:asciiTheme="minorHAnsi" w:hAnsiTheme="minorHAnsi" w:cstheme="minorHAnsi"/>
+          <w:sz w:val="24"/>
+          <w:szCs w:val="24"/>
+        </w:rPr>
+        <w:t>GABRIELA VERA</w:t>
+      </w:r>
       <w:r>
         <w:rPr>
           <w:rFonts w:asciiTheme="minorHAnsi" w:hAnsiTheme="minorHAnsi" w:cstheme="minorHAnsi"/>
@@ -202,16 +189,14 @@
         </w:rPr>
         <w:t xml:space="preserve"> </w:t>
       </w:r>
-      <w:proofErr w:type="spellStart"/>
-      <w:r>
-        <w:rPr>
-          <w:rFonts w:asciiTheme="minorHAnsi" w:hAnsiTheme="minorHAnsi" w:cstheme="minorHAnsi"/>
-          <w:sz w:val="24"/>
-          <w:szCs w:val="24"/>
-        </w:rPr>
-        <w:t>xxxxxxxx</w:t>
-      </w:r>
-      <w:proofErr w:type="spellEnd"/>
+      <w:r>
+        <w:rPr>
+          <w:rFonts w:asciiTheme="minorHAnsi" w:hAnsiTheme="minorHAnsi" w:cstheme="minorHAnsi"/>
+          <w:sz w:val="24"/>
+          <w:szCs w:val="24"/>
+        </w:rPr>
+        <w:t>9852211</w:t>
+      </w:r>
       <w:r>
         <w:rPr>
           <w:rFonts w:asciiTheme="minorHAnsi" w:hAnsiTheme="minorHAnsi" w:cstheme="minorHAnsi"/>
@@ -342,17 +327,14 @@
         </w:rPr>
         <w:t xml:space="preserve">de </w:t>
       </w:r>
-      <w:proofErr w:type="spellStart"/>
-      <w:r>
-        <w:rPr>
-          <w:rFonts w:asciiTheme="minorHAnsi" w:hAnsiTheme="minorHAnsi" w:cstheme="minorHAnsi"/>
-          <w:b/>
-          <w:sz w:val="24"/>
-          <w:szCs w:val="24"/>
-        </w:rPr>
-        <w:t>xxxxxxxxx</w:t>
-      </w:r>
-      <w:proofErr w:type="spellEnd"/>
+      <w:r>
+        <w:rPr>
+          <w:rFonts w:asciiTheme="minorHAnsi" w:hAnsiTheme="minorHAnsi" w:cstheme="minorHAnsi"/>
+          <w:sz w:val="24"/>
+          <w:szCs w:val="24"/>
+        </w:rPr>
+        <w:t>SST</w:t>
+      </w:r>
       <w:r>
         <w:rPr>
           <w:rFonts w:asciiTheme="minorHAnsi" w:hAnsiTheme="minorHAnsi" w:cstheme="minorHAnsi"/>
@@ -1038,7 +1020,7 @@
 </file>
 
 <file path=word/endnotes.xml><?xml version="1.0" encoding="utf-8"?>
-<w:endnotes xmlns:wpc="http://schemas.microsoft.com/office/word/2010/wordprocessingCanvas" xmlns:cx="http://schemas.microsoft.com/office/drawing/2014/chartex" xmlns:cx1="http://schemas.microsoft.com/office/drawing/2015/9/8/chartex" xmlns:cx2="http://schemas.microsoft.com/office/drawing/2015/10/21/chartex" xmlns:cx3="http://schemas.microsoft.com/office/drawing/2016/5/9/chartex" xmlns:cx4="http://schemas.microsoft.com/office/drawing/2016/5/10/chartex" xmlns:cx5="http://schemas.microsoft.com/office/drawing/2016/5/11/chartex" xmlns:cx6="http://schemas.microsoft.com/office/drawing/2016/5/12/chartex" xmlns:cx7="http://schemas.microsoft.com/office/drawing/2016/5/13/chartex" xmlns:cx8="http://schemas.microsoft.com/office/drawing/2016/5/14/chartex" xmlns:mc="http://schemas.openxmlformats.org/markup-compatibility/2006" xmlns:aink="http://schemas.microsoft.com/office/drawing/2016/ink" xmlns:am3d="http://schemas.microsoft.com/office/drawing/2017/model3d" xmlns:o="urn:schemas-microsoft-com:office:office" xmlns:oel="http://schemas.microsoft.com/office/2019/extlst" xmlns:r="http://schemas.openxmlformats.org/officeDocument/2006/relationships" xmlns:m="http://schemas.openxmlformats.org/officeDocument/2006/math" xmlns:v="urn:schemas-microsoft-com:vml" xmlns:wp14="http://schemas.microsoft.com/office/word/2010/wordprocessingDrawing" xmlns:wp="http://schemas.openxmlformats.org/drawingml/2006/wordprocessingDrawing" xmlns:w10="urn:schemas-microsoft-com:office:word" xmlns:w="http://schemas.openxmlformats.org/wordprocessingml/2006/main" xmlns:w14="http://schemas.microsoft.com/office/word/2010/wordml" xmlns:w15="http://schemas.microsoft.com/office/word/2012/wordml" xmlns:w16cex="http://schemas.microsoft.com/office/word/2018/wordml/cex" xmlns:w16cid="http://schemas.microsoft.com/office/word/2016/wordml/cid" xmlns:w16="http://schemas.microsoft.com/office/word/2018/wordml" xmlns:w16sdtdh="http://schemas.microsoft.com/office/word/2020/wordml/sdtdatahash" xmlns:w16se="http://schemas.microsoft.com/office/word/2015/wordml/symex" xmlns:wpg="http://schemas.microsoft.com/office/word/2010/wordprocessingGroup" xmlns:wpi="http://schemas.microsoft.com/office/word/2010/wordprocessingInk" xmlns:wne="http://schemas.microsoft.com/office/word/2006/wordml" xmlns:wps="http://schemas.microsoft.com/office/word/2010/wordprocessingShape" mc:Ignorable="w14 w15 w16se w16cid w16 w16cex w16sdtdh wp14">
+<w:endnotes xmlns:wpc="http://schemas.microsoft.com/office/word/2010/wordprocessingCanvas" xmlns:cx="http://schemas.microsoft.com/office/drawing/2014/chartex" xmlns:cx1="http://schemas.microsoft.com/office/drawing/2015/9/8/chartex" xmlns:cx2="http://schemas.microsoft.com/office/drawing/2015/10/21/chartex" xmlns:cx3="http://schemas.microsoft.com/office/drawing/2016/5/9/chartex" xmlns:cx4="http://schemas.microsoft.com/office/drawing/2016/5/10/chartex" xmlns:cx5="http://schemas.microsoft.com/office/drawing/2016/5/11/chartex" xmlns:cx6="http://schemas.microsoft.com/office/drawing/2016/5/12/chartex" xmlns:cx7="http://schemas.microsoft.com/office/drawing/2016/5/13/chartex" xmlns:cx8="http://schemas.microsoft.com/office/drawing/2016/5/14/chartex" xmlns:mc="http://schemas.openxmlformats.org/markup-compatibility/2006" xmlns:aink="http://schemas.microsoft.com/office/drawing/2016/ink" xmlns:am3d="http://schemas.microsoft.com/office/drawing/2017/model3d" xmlns:o="urn:schemas-microsoft-com:office:office" xmlns:r="http://schemas.openxmlformats.org/officeDocument/2006/relationships" xmlns:m="http://schemas.openxmlformats.org/officeDocument/2006/math" xmlns:v="urn:schemas-microsoft-com:vml" xmlns:wp14="http://schemas.microsoft.com/office/word/2010/wordprocessingDrawing" xmlns:wp="http://schemas.openxmlformats.org/drawingml/2006/wordprocessingDrawing" xmlns:w10="urn:schemas-microsoft-com:office:word" xmlns:w="http://schemas.openxmlformats.org/wordprocessingml/2006/main" xmlns:w14="http://schemas.microsoft.com/office/word/2010/wordml" xmlns:w15="http://schemas.microsoft.com/office/word/2012/wordml" xmlns:w16cex="http://schemas.microsoft.com/office/word/2018/wordml/cex" xmlns:w16cid="http://schemas.microsoft.com/office/word/2016/wordml/cid" xmlns:w16="http://schemas.microsoft.com/office/word/2018/wordml" xmlns:w16sdtdh="http://schemas.microsoft.com/office/word/2020/wordml/sdtdatahash" xmlns:w16se="http://schemas.microsoft.com/office/word/2015/wordml/symex" xmlns:wpg="http://schemas.microsoft.com/office/word/2010/wordprocessingGroup" xmlns:wpi="http://schemas.microsoft.com/office/word/2010/wordprocessingInk" xmlns:wne="http://schemas.microsoft.com/office/word/2006/wordml" xmlns:wps="http://schemas.microsoft.com/office/word/2010/wordprocessingShape" mc:Ignorable="w14 w15 w16se w16cid w16 w16cex w16sdtdh wp14">
   <w:endnote w:type="separator" w:id="-1">
     <w:p>
       <w:r>
@@ -1057,7 +1039,7 @@
 </file>
 
 <file path=word/footnotes.xml><?xml version="1.0" encoding="utf-8"?>
-<w:footnotes xmlns:wpc="http://schemas.microsoft.com/office/word/2010/wordprocessingCanvas" xmlns:cx="http://schemas.microsoft.com/office/drawing/2014/chartex" xmlns:cx1="http://schemas.microsoft.com/office/drawing/2015/9/8/chartex" xmlns:cx2="http://schemas.microsoft.com/office/drawing/2015/10/21/chartex" xmlns:cx3="http://schemas.microsoft.com/office/drawing/2016/5/9/chartex" xmlns:cx4="http://schemas.microsoft.com/office/drawing/2016/5/10/chartex" xmlns:cx5="http://schemas.microsoft.com/office/drawing/2016/5/11/chartex" xmlns:cx6="http://schemas.microsoft.com/office/drawing/2016/5/12/chartex" xmlns:cx7="http://schemas.microsoft.com/office/drawing/2016/5/13/chartex" xmlns:cx8="http://schemas.microsoft.com/office/drawing/2016/5/14/chartex" xmlns:mc="http://schemas.openxmlformats.org/markup-compatibility/2006" xmlns:aink="http://schemas.microsoft.com/office/drawing/2016/ink" xmlns:am3d="http://schemas.microsoft.com/office/drawing/2017/model3d" xmlns:o="urn:schemas-microsoft-com:office:office" xmlns:oel="http://schemas.microsoft.com/office/2019/extlst" xmlns:r="http://schemas.openxmlformats.org/officeDocument/2006/relationships" xmlns:m="http://schemas.openxmlformats.org/officeDocument/2006/math" xmlns:v="urn:schemas-microsoft-com:vml" xmlns:wp14="http://schemas.microsoft.com/office/word/2010/wordprocessingDrawing" xmlns:wp="http://schemas.openxmlformats.org/drawingml/2006/wordprocessingDrawing" xmlns:w10="urn:schemas-microsoft-com:office:word" xmlns:w="http://schemas.openxmlformats.org/wordprocessingml/2006/main" xmlns:w14="http://schemas.microsoft.com/office/word/2010/wordml" xmlns:w15="http://schemas.microsoft.com/office/word/2012/wordml" xmlns:w16cex="http://schemas.microsoft.com/office/word/2018/wordml/cex" xmlns:w16cid="http://schemas.microsoft.com/office/word/2016/wordml/cid" xmlns:w16="http://schemas.microsoft.com/office/word/2018/wordml" xmlns:w16sdtdh="http://schemas.microsoft.com/office/word/2020/wordml/sdtdatahash" xmlns:w16se="http://schemas.microsoft.com/office/word/2015/wordml/symex" xmlns:wpg="http://schemas.microsoft.com/office/word/2010/wordprocessingGroup" xmlns:wpi="http://schemas.microsoft.com/office/word/2010/wordprocessingInk" xmlns:wne="http://schemas.microsoft.com/office/word/2006/wordml" xmlns:wps="http://schemas.microsoft.com/office/word/2010/wordprocessingShape" mc:Ignorable="w14 w15 w16se w16cid w16 w16cex w16sdtdh wp14">
+<w:footnotes xmlns:wpc="http://schemas.microsoft.com/office/word/2010/wordprocessingCanvas" xmlns:cx="http://schemas.microsoft.com/office/drawing/2014/chartex" xmlns:cx1="http://schemas.microsoft.com/office/drawing/2015/9/8/chartex" xmlns:cx2="http://schemas.microsoft.com/office/drawing/2015/10/21/chartex" xmlns:cx3="http://schemas.microsoft.com/office/drawing/2016/5/9/chartex" xmlns:cx4="http://schemas.microsoft.com/office/drawing/2016/5/10/chartex" xmlns:cx5="http://schemas.microsoft.com/office/drawing/2016/5/11/chartex" xmlns:cx6="http://schemas.microsoft.com/office/drawing/2016/5/12/chartex" xmlns:cx7="http://schemas.microsoft.com/office/drawing/2016/5/13/chartex" xmlns:cx8="http://schemas.microsoft.com/office/drawing/2016/5/14/chartex" xmlns:mc="http://schemas.openxmlformats.org/markup-compatibility/2006" xmlns:aink="http://schemas.microsoft.com/office/drawing/2016/ink" xmlns:am3d="http://schemas.microsoft.com/office/drawing/2017/model3d" xmlns:o="urn:schemas-microsoft-com:office:office" xmlns:r="http://schemas.openxmlformats.org/officeDocument/2006/relationships" xmlns:m="http://schemas.openxmlformats.org/officeDocument/2006/math" xmlns:v="urn:schemas-microsoft-com:vml" xmlns:wp14="http://schemas.microsoft.com/office/word/2010/wordprocessingDrawing" xmlns:wp="http://schemas.openxmlformats.org/drawingml/2006/wordprocessingDrawing" xmlns:w10="urn:schemas-microsoft-com:office:word" xmlns:w="http://schemas.openxmlformats.org/wordprocessingml/2006/main" xmlns:w14="http://schemas.microsoft.com/office/word/2010/wordml" xmlns:w15="http://schemas.microsoft.com/office/word/2012/wordml" xmlns:w16cex="http://schemas.microsoft.com/office/word/2018/wordml/cex" xmlns:w16cid="http://schemas.microsoft.com/office/word/2016/wordml/cid" xmlns:w16="http://schemas.microsoft.com/office/word/2018/wordml" xmlns:w16sdtdh="http://schemas.microsoft.com/office/word/2020/wordml/sdtdatahash" xmlns:w16se="http://schemas.microsoft.com/office/word/2015/wordml/symex" xmlns:wpg="http://schemas.microsoft.com/office/word/2010/wordprocessingGroup" xmlns:wpi="http://schemas.microsoft.com/office/word/2010/wordprocessingInk" xmlns:wne="http://schemas.microsoft.com/office/word/2006/wordml" xmlns:wps="http://schemas.microsoft.com/office/word/2010/wordprocessingShape" mc:Ignorable="w14 w15 w16se w16cid w16 w16cex w16sdtdh wp14">
   <w:footnote w:type="separator" w:id="-1">
     <w:p>
       <w:r>
@@ -1076,7 +1058,7 @@
 </file>
 
 <file path=word/header1.xml><?xml version="1.0" encoding="utf-8"?>
-<w:hdr xmlns:wpc="http://schemas.microsoft.com/office/word/2010/wordprocessingCanvas" xmlns:cx="http://schemas.microsoft.com/office/drawing/2014/chartex" xmlns:cx1="http://schemas.microsoft.com/office/drawing/2015/9/8/chartex" xmlns:cx2="http://schemas.microsoft.com/office/drawing/2015/10/21/chartex" xmlns:cx3="http://schemas.microsoft.com/office/drawing/2016/5/9/chartex" xmlns:cx4="http://schemas.microsoft.com/office/drawing/2016/5/10/chartex" xmlns:cx5="http://schemas.microsoft.com/office/drawing/2016/5/11/chartex" xmlns:cx6="http://schemas.microsoft.com/office/drawing/2016/5/12/chartex" xmlns:cx7="http://schemas.microsoft.com/office/drawing/2016/5/13/chartex" xmlns:cx8="http://schemas.microsoft.com/office/drawing/2016/5/14/chartex" xmlns:mc="http://schemas.openxmlformats.org/markup-compatibility/2006" xmlns:aink="http://schemas.microsoft.com/office/drawing/2016/ink" xmlns:am3d="http://schemas.microsoft.com/office/drawing/2017/model3d" xmlns:o="urn:schemas-microsoft-com:office:office" xmlns:oel="http://schemas.microsoft.com/office/2019/extlst" xmlns:r="http://schemas.openxmlformats.org/officeDocument/2006/relationships" xmlns:m="http://schemas.openxmlformats.org/officeDocument/2006/math" xmlns:v="urn:schemas-microsoft-com:vml" xmlns:wp14="http://schemas.microsoft.com/office/word/2010/wordprocessingDrawing" xmlns:wp="http://schemas.openxmlformats.org/drawingml/2006/wordprocessingDrawing" xmlns:w10="urn:schemas-microsoft-com:office:word" xmlns:w="http://schemas.openxmlformats.org/wordprocessingml/2006/main" xmlns:w14="http://schemas.microsoft.com/office/word/2010/wordml" xmlns:w15="http://schemas.microsoft.com/office/word/2012/wordml" xmlns:w16cex="http://schemas.microsoft.com/office/word/2018/wordml/cex" xmlns:w16cid="http://schemas.microsoft.com/office/word/2016/wordml/cid" xmlns:w16="http://schemas.microsoft.com/office/word/2018/wordml" xmlns:w16sdtdh="http://schemas.microsoft.com/office/word/2020/wordml/sdtdatahash" xmlns:w16se="http://schemas.microsoft.com/office/word/2015/wordml/symex" xmlns:wpg="http://schemas.microsoft.com/office/word/2010/wordprocessingGroup" xmlns:wpi="http://schemas.microsoft.com/office/word/2010/wordprocessingInk" xmlns:wne="http://schemas.microsoft.com/office/word/2006/wordml" xmlns:wps="http://schemas.microsoft.com/office/word/2010/wordprocessingShape" mc:Ignorable="w14 w15 w16se w16cid w16 w16cex w16sdtdh wp14">
+<w:hdr xmlns:wpc="http://schemas.microsoft.com/office/word/2010/wordprocessingCanvas" xmlns:cx="http://schemas.microsoft.com/office/drawing/2014/chartex" xmlns:cx1="http://schemas.microsoft.com/office/drawing/2015/9/8/chartex" xmlns:cx2="http://schemas.microsoft.com/office/drawing/2015/10/21/chartex" xmlns:cx3="http://schemas.microsoft.com/office/drawing/2016/5/9/chartex" xmlns:cx4="http://schemas.microsoft.com/office/drawing/2016/5/10/chartex" xmlns:cx5="http://schemas.microsoft.com/office/drawing/2016/5/11/chartex" xmlns:cx6="http://schemas.microsoft.com/office/drawing/2016/5/12/chartex" xmlns:cx7="http://schemas.microsoft.com/office/drawing/2016/5/13/chartex" xmlns:cx8="http://schemas.microsoft.com/office/drawing/2016/5/14/chartex" xmlns:mc="http://schemas.openxmlformats.org/markup-compatibility/2006" xmlns:aink="http://schemas.microsoft.com/office/drawing/2016/ink" xmlns:am3d="http://schemas.microsoft.com/office/drawing/2017/model3d" xmlns:o="urn:schemas-microsoft-com:office:office" xmlns:r="http://schemas.openxmlformats.org/officeDocument/2006/relationships" xmlns:m="http://schemas.openxmlformats.org/officeDocument/2006/math" xmlns:v="urn:schemas-microsoft-com:vml" xmlns:wp14="http://schemas.microsoft.com/office/word/2010/wordprocessingDrawing" xmlns:wp="http://schemas.openxmlformats.org/drawingml/2006/wordprocessingDrawing" xmlns:w10="urn:schemas-microsoft-com:office:word" xmlns:w="http://schemas.openxmlformats.org/wordprocessingml/2006/main" xmlns:w14="http://schemas.microsoft.com/office/word/2010/wordml" xmlns:w15="http://schemas.microsoft.com/office/word/2012/wordml" xmlns:w16cex="http://schemas.microsoft.com/office/word/2018/wordml/cex" xmlns:w16cid="http://schemas.microsoft.com/office/word/2016/wordml/cid" xmlns:w16="http://schemas.microsoft.com/office/word/2018/wordml" xmlns:w16sdtdh="http://schemas.microsoft.com/office/word/2020/wordml/sdtdatahash" xmlns:w16se="http://schemas.microsoft.com/office/word/2015/wordml/symex" xmlns:wpg="http://schemas.microsoft.com/office/word/2010/wordprocessingGroup" xmlns:wpi="http://schemas.microsoft.com/office/word/2010/wordprocessingInk" xmlns:wne="http://schemas.microsoft.com/office/word/2006/wordml" xmlns:wps="http://schemas.microsoft.com/office/word/2010/wordprocessingShape" mc:Ignorable="w14 w15 w16se w16cid w16 w16cex w16sdtdh wp14">
   <w:tbl>
     <w:tblPr>
       <w:tblW w:w="9134" w:type="dxa"/>
@@ -1442,7 +1424,7 @@
               <w:sz w:val="22"/>
               <w:lang w:val="es-CO" w:eastAsia="en-US"/>
             </w:rPr>
-            <w:t>20</w:t>
+            <w:t>17</w:t>
           </w:r>
           <w:r>
             <w:rPr>
@@ -1458,7 +1440,7 @@
               <w:sz w:val="22"/>
               <w:lang w:val="es-CO" w:eastAsia="en-US"/>
             </w:rPr>
-            <w:t>11</w:t>
+            <w:t>03</w:t>
           </w:r>
           <w:r>
             <w:rPr>
@@ -1482,7 +1464,7 @@
               <w:sz w:val="22"/>
               <w:lang w:val="es-CO" w:eastAsia="en-US"/>
             </w:rPr>
-            <w:t>1</w:t>
+            <w:t>3</w:t>
           </w:r>
         </w:p>
       </w:tc>
@@ -1591,6 +1573,7 @@
               <w:docPartUnique/>
             </w:docPartObj>
           </w:sdtPr>
+          <w:sdtEndPr/>
           <w:sdtContent>
             <w:p>
               <w:pPr>
@@ -1849,6 +1832,7 @@
     <w:lsdException w:name="HTML Sample" w:semiHidden="1" w:unhideWhenUsed="1"/>
     <w:lsdException w:name="HTML Typewriter" w:semiHidden="1" w:unhideWhenUsed="1"/>
     <w:lsdException w:name="HTML Variable" w:semiHidden="1" w:unhideWhenUsed="1"/>
+    <w:lsdException w:name="Normal Table" w:semiHidden="1" w:unhideWhenUsed="1"/>
     <w:lsdException w:name="annotation subject" w:semiHidden="1" w:unhideWhenUsed="1"/>
     <w:lsdException w:name="No List" w:semiHidden="1" w:unhideWhenUsed="1"/>
     <w:lsdException w:name="Outline List 1" w:semiHidden="1" w:unhideWhenUsed="1"/>
@@ -1891,8 +1875,11 @@
     <w:lsdException w:name="Table Contemporary" w:semiHidden="1" w:unhideWhenUsed="1"/>
     <w:lsdException w:name="Table Elegant" w:semiHidden="1" w:unhideWhenUsed="1"/>
     <w:lsdException w:name="Table Professional" w:semiHidden="1" w:unhideWhenUsed="1"/>
+    <w:lsdException w:name="Table Subtle 1" w:semiHidden="1" w:unhideWhenUsed="1"/>
     <w:lsdException w:name="Table Subtle 2" w:semiHidden="1" w:unhideWhenUsed="1"/>
     <w:lsdException w:name="Table Web 1" w:semiHidden="1" w:unhideWhenUsed="1"/>
+    <w:lsdException w:name="Table Web 2" w:semiHidden="1" w:unhideWhenUsed="1"/>
+    <w:lsdException w:name="Table Web 3" w:semiHidden="1" w:unhideWhenUsed="1"/>
     <w:lsdException w:name="Balloon Text" w:semiHidden="1" w:unhideWhenUsed="1"/>
     <w:lsdException w:name="Table Grid" w:uiPriority="39"/>
     <w:lsdException w:name="Table Theme" w:semiHidden="1" w:unhideWhenUsed="1"/>

</xml_diff>